<commit_message>
MHD2-137: Support for creating TWIST Haem assay reports
</commit_message>
<xml_diff>
--- a/inst/templates/AHDT1_AHD_DDX41_VAR.docx
+++ b/inst/templates/AHDT1_AHD_DDX41_VAR.docx
@@ -722,23 +722,7 @@
           <w:sz w:val="18"/>
           <w:szCs w:val="18"/>
         </w:rPr>
-        <w:t xml:space="preserve"> </w:t>
-      </w:r>
-      <w:r>
-        <w:rPr>
-          <w:rFonts w:cs="Arial"/>
-          <w:sz w:val="18"/>
-          <w:szCs w:val="18"/>
-        </w:rPr>
-        <w:t xml:space="preserve">genes with clinical significance in </w:t>
-      </w:r>
-      <w:r>
-        <w:rPr>
-          <w:rFonts w:cs="Arial"/>
-          <w:sz w:val="18"/>
-          <w:szCs w:val="18"/>
-        </w:rPr>
-        <w:t>haematological malignancy plus analysis of potential germline variants in the DDX41 gene. Refer to Panel Summary for gene list.</w:t>
+        <w:t xml:space="preserve"> genes with clinical significance in haematological malignancy plus analysis of potential germline variants in the DDX41 gene. Refer to Panel Summary for gene list.</w:t>
       </w:r>
     </w:p>
     <w:tbl>
@@ -1074,15 +1058,25 @@
           <w:sz w:val="16"/>
           <w:szCs w:val="18"/>
         </w:rPr>
-        <w:t xml:space="preserve">Please note, variant origin (somatic or germline) cannot be determined by this assay. Variant origin is assumed here based on ancillary information (e.g. population databases, literature, variant read frequency) for the </w:t>
-      </w:r>
-      <w:r>
-        <w:rPr>
-          <w:rFonts w:cs="Arial"/>
-          <w:sz w:val="16"/>
-          <w:szCs w:val="18"/>
-        </w:rPr>
-        <w:t>purpose of clinical interpretation however testing of a germline sample may be recommended in some circumstances.</w:t>
+        <w:t>Please note, variant origin (somatic or germline) cannot be determined by this assay. Variant origin is assumed here based on ancillary information (</w:t>
+      </w:r>
+      <w:proofErr w:type="gramStart"/>
+      <w:r>
+        <w:rPr>
+          <w:rFonts w:cs="Arial"/>
+          <w:sz w:val="16"/>
+          <w:szCs w:val="18"/>
+        </w:rPr>
+        <w:t>e.g.</w:t>
+      </w:r>
+      <w:proofErr w:type="gramEnd"/>
+      <w:r>
+        <w:rPr>
+          <w:rFonts w:cs="Arial"/>
+          <w:sz w:val="16"/>
+          <w:szCs w:val="18"/>
+        </w:rPr>
+        <w:t xml:space="preserve"> population databases, literature, variant read frequency) for the purpose of clinical interpretation however testing of a germline sample may be recommended in some circumstances.</w:t>
       </w:r>
     </w:p>
     <w:p>
@@ -1103,7 +1097,25 @@
           <w:sz w:val="16"/>
           <w:szCs w:val="18"/>
         </w:rPr>
-        <w:t xml:space="preserve">VRF – variant read frequency </w:t>
+        <w:t xml:space="preserve">VRF – variant read </w:t>
+      </w:r>
+      <w:proofErr w:type="gramStart"/>
+      <w:r>
+        <w:rPr>
+          <w:rFonts w:eastAsia="Times New Roman" w:cs="Arial"/>
+          <w:sz w:val="16"/>
+          <w:szCs w:val="18"/>
+        </w:rPr>
+        <w:t>frequency</w:t>
+      </w:r>
+      <w:proofErr w:type="gramEnd"/>
+      <w:r>
+        <w:rPr>
+          <w:rFonts w:eastAsia="Times New Roman" w:cs="Arial"/>
+          <w:sz w:val="16"/>
+          <w:szCs w:val="18"/>
+        </w:rPr>
+        <w:t xml:space="preserve"> </w:t>
       </w:r>
     </w:p>
     <w:p>
@@ -1241,7 +1253,25 @@
           <w:sz w:val="16"/>
           <w:szCs w:val="16"/>
         </w:rPr>
-        <w:t xml:space="preserve">panel (Peter MacCallum Cancer Centre AllHaem </w:t>
+        <w:t xml:space="preserve">panel (Peter MacCallum Cancer Centre </w:t>
+      </w:r>
+      <w:proofErr w:type="spellStart"/>
+      <w:r>
+        <w:rPr>
+          <w:rFonts w:cs="Arial"/>
+          <w:sz w:val="16"/>
+          <w:szCs w:val="16"/>
+        </w:rPr>
+        <w:t>AllHaem</w:t>
+      </w:r>
+      <w:proofErr w:type="spellEnd"/>
+      <w:r>
+        <w:rPr>
+          <w:rFonts w:cs="Arial"/>
+          <w:sz w:val="16"/>
+          <w:szCs w:val="16"/>
+        </w:rPr>
+        <w:t xml:space="preserve"> </w:t>
       </w:r>
       <w:r>
         <w:rPr>
@@ -1283,13 +1313,23 @@
         </w:rPr>
         <w:t xml:space="preserve">) and sequenced on an Illumina </w:t>
       </w:r>
-      <w:r>
-        <w:rPr>
-          <w:rFonts w:cs="Arial"/>
-          <w:sz w:val="16"/>
-          <w:szCs w:val="16"/>
-        </w:rPr>
-        <w:t>NovaSeq 6000</w:t>
+      <w:proofErr w:type="spellStart"/>
+      <w:r>
+        <w:rPr>
+          <w:rFonts w:cs="Arial"/>
+          <w:sz w:val="16"/>
+          <w:szCs w:val="16"/>
+        </w:rPr>
+        <w:t>NovaSeq</w:t>
+      </w:r>
+      <w:proofErr w:type="spellEnd"/>
+      <w:r>
+        <w:rPr>
+          <w:rFonts w:cs="Arial"/>
+          <w:sz w:val="16"/>
+          <w:szCs w:val="16"/>
+        </w:rPr>
+        <w:t xml:space="preserve"> 6000</w:t>
       </w:r>
       <w:r>
         <w:rPr>
@@ -1306,7 +1346,43 @@
           <w:sz w:val="16"/>
           <w:szCs w:val="16"/>
         </w:rPr>
-        <w:t>A custom Seqliner/Nextflow-based analysis pipeline is used to generate aligned reads and call variants (single nucleotide variants and short insertions or deletions) against the hg19 human reference genome.</w:t>
+        <w:t xml:space="preserve">A custom </w:t>
+      </w:r>
+      <w:proofErr w:type="spellStart"/>
+      <w:r>
+        <w:rPr>
+          <w:rFonts w:cs="Arial"/>
+          <w:sz w:val="16"/>
+          <w:szCs w:val="16"/>
+        </w:rPr>
+        <w:t>Seqliner</w:t>
+      </w:r>
+      <w:proofErr w:type="spellEnd"/>
+      <w:r>
+        <w:rPr>
+          <w:rFonts w:cs="Arial"/>
+          <w:sz w:val="16"/>
+          <w:szCs w:val="16"/>
+        </w:rPr>
+        <w:t>/</w:t>
+      </w:r>
+      <w:proofErr w:type="spellStart"/>
+      <w:r>
+        <w:rPr>
+          <w:rFonts w:cs="Arial"/>
+          <w:sz w:val="16"/>
+          <w:szCs w:val="16"/>
+        </w:rPr>
+        <w:t>Nextflow</w:t>
+      </w:r>
+      <w:proofErr w:type="spellEnd"/>
+      <w:r>
+        <w:rPr>
+          <w:rFonts w:cs="Arial"/>
+          <w:sz w:val="16"/>
+          <w:szCs w:val="16"/>
+        </w:rPr>
+        <w:t>-based analysis pipeline is used to generate aligned reads and call variants (single nucleotide variants and short insertions or deletions) against the hg19 human reference genome.</w:t>
       </w:r>
       <w:r>
         <w:rPr>
@@ -1323,23 +1399,79 @@
           <w:sz w:val="16"/>
           <w:szCs w:val="16"/>
         </w:rPr>
-        <w:t>Variants are analysed using PathOS software (Peter Mac) and described according to HGVS nomenclature version 19.01 (http://varnomen.hgvs.org/) with minor differences in accordance with Peter MacCallum Cancer Centre M</w:t>
-      </w:r>
-      <w:r>
-        <w:rPr>
-          <w:rFonts w:cs="Arial"/>
-          <w:sz w:val="16"/>
-          <w:szCs w:val="16"/>
-        </w:rPr>
-        <w:t>olecular Pathology departmental policy. The following population variation and cancer or genetic disease databases are commonly used in addition to literature review to assist with variant interpretation: the Genome Aggregation Database (gnomAD; gnomad.bro</w:t>
-      </w:r>
-      <w:r>
-        <w:rPr>
-          <w:rFonts w:cs="Arial"/>
-          <w:sz w:val="16"/>
-          <w:szCs w:val="16"/>
-        </w:rPr>
-        <w:t xml:space="preserve">adinstitute.org), the Catalogue of Somatic Mutations in Cancer (COSMIC; cancer.sanger.ac.uk), ClinVar (ncbi.nlm.nih.gov/clinvar) and the IARC TP53 Database (p53.iarc.fr). </w:t>
+        <w:t xml:space="preserve">Variants are analysed using </w:t>
+      </w:r>
+      <w:proofErr w:type="spellStart"/>
+      <w:r>
+        <w:rPr>
+          <w:rFonts w:cs="Arial"/>
+          <w:sz w:val="16"/>
+          <w:szCs w:val="16"/>
+        </w:rPr>
+        <w:t>PathOS</w:t>
+      </w:r>
+      <w:proofErr w:type="spellEnd"/>
+      <w:r>
+        <w:rPr>
+          <w:rFonts w:cs="Arial"/>
+          <w:sz w:val="16"/>
+          <w:szCs w:val="16"/>
+        </w:rPr>
+        <w:t xml:space="preserve"> software (Peter Mac) and described according to HGVS nomenclature version 19.01 (http://varnomen.hgvs.org/) with minor differences in accordance with Peter MacCallum Cancer Centre Molecular Pathology departmental policy. The following population variation and cancer or genetic disease databases are commonly used in addition to literature review to assist with variant interpretation: the Genome Aggregation Database (</w:t>
+      </w:r>
+      <w:proofErr w:type="spellStart"/>
+      <w:r>
+        <w:rPr>
+          <w:rFonts w:cs="Arial"/>
+          <w:sz w:val="16"/>
+          <w:szCs w:val="16"/>
+        </w:rPr>
+        <w:t>gnomAD</w:t>
+      </w:r>
+      <w:proofErr w:type="spellEnd"/>
+      <w:r>
+        <w:rPr>
+          <w:rFonts w:cs="Arial"/>
+          <w:sz w:val="16"/>
+          <w:szCs w:val="16"/>
+        </w:rPr>
+        <w:t xml:space="preserve">; gnomad.broadinstitute.org), the Catalogue of Somatic Mutations in Cancer (COSMIC; cancer.sanger.ac.uk), </w:t>
+      </w:r>
+      <w:proofErr w:type="spellStart"/>
+      <w:r>
+        <w:rPr>
+          <w:rFonts w:cs="Arial"/>
+          <w:sz w:val="16"/>
+          <w:szCs w:val="16"/>
+        </w:rPr>
+        <w:t>ClinVar</w:t>
+      </w:r>
+      <w:proofErr w:type="spellEnd"/>
+      <w:r>
+        <w:rPr>
+          <w:rFonts w:cs="Arial"/>
+          <w:sz w:val="16"/>
+          <w:szCs w:val="16"/>
+        </w:rPr>
+        <w:t xml:space="preserve"> (ncbi.nlm.nih.gov/</w:t>
+      </w:r>
+      <w:proofErr w:type="spellStart"/>
+      <w:r>
+        <w:rPr>
+          <w:rFonts w:cs="Arial"/>
+          <w:sz w:val="16"/>
+          <w:szCs w:val="16"/>
+        </w:rPr>
+        <w:t>clinvar</w:t>
+      </w:r>
+      <w:proofErr w:type="spellEnd"/>
+      <w:r>
+        <w:rPr>
+          <w:rFonts w:cs="Arial"/>
+          <w:sz w:val="16"/>
+          <w:szCs w:val="16"/>
+        </w:rPr>
+        <w:t xml:space="preserve">) and the IARC TP53 Database (p53.iarc.fr). </w:t>
       </w:r>
       <w:r>
         <w:rPr>
@@ -1364,23 +1496,25 @@
           <w:sz w:val="16"/>
           <w:szCs w:val="18"/>
         </w:rPr>
-        <w:t>ariant origin (i.e. somatic or germline) is assumed based</w:t>
-      </w:r>
-      <w:r>
-        <w:rPr>
-          <w:rFonts w:cs="Arial"/>
-          <w:sz w:val="16"/>
-          <w:szCs w:val="18"/>
-        </w:rPr>
-        <w:t xml:space="preserve"> on ancillary information (e.g. population databases, literature, variant read frequency) for the purpose of clinical interpretation. All assumed somatic variants are reported (and generally considered clinically significant). Variants of uncertain origin </w:t>
-      </w:r>
-      <w:r>
-        <w:rPr>
-          <w:rFonts w:cs="Arial"/>
-          <w:sz w:val="16"/>
-          <w:szCs w:val="18"/>
-        </w:rPr>
-        <w:t>are also reported, as are likely benign germline polymorphisms if sufficiently rare and otherwise undescribed. Testing of a non-haematological specimen may be recommended to evaluate variant origin. Recurrent population variants are not reported.</w:t>
+        <w:t>ariant origin (</w:t>
+      </w:r>
+      <w:proofErr w:type="gramStart"/>
+      <w:r>
+        <w:rPr>
+          <w:rFonts w:cs="Arial"/>
+          <w:sz w:val="16"/>
+          <w:szCs w:val="18"/>
+        </w:rPr>
+        <w:t>i.e.</w:t>
+      </w:r>
+      <w:proofErr w:type="gramEnd"/>
+      <w:r>
+        <w:rPr>
+          <w:rFonts w:cs="Arial"/>
+          <w:sz w:val="16"/>
+          <w:szCs w:val="18"/>
+        </w:rPr>
+        <w:t xml:space="preserve"> somatic or germline) is assumed based on ancillary information (e.g. population databases, literature, variant read frequency) for the purpose of clinical interpretation. All assumed somatic variants are reported (and generally considered clinically significant). Variants of uncertain origin are also reported, as are likely benign germline polymorphisms if sufficiently rare and otherwise undescribed. Testing of a non-haematological specimen may be recommended to evaluate variant origin. Recurrent population variants are not reported.</w:t>
       </w:r>
       <w:r>
         <w:rPr>
@@ -1396,15 +1530,7 @@
           <w:sz w:val="16"/>
           <w:szCs w:val="18"/>
         </w:rPr>
-        <w:t xml:space="preserve">When </w:t>
-      </w:r>
-      <w:r>
-        <w:rPr>
-          <w:rFonts w:cs="Arial"/>
-          <w:sz w:val="16"/>
-          <w:szCs w:val="18"/>
-        </w:rPr>
-        <w:t>performed, FLT3-ITDs are tested for by fragment length analysis using capillary electrophoresis. The FLT3 allelic ratio is calculated by peak height ITD/peak height WT.</w:t>
+        <w:t>When performed, FLT3-ITDs are tested for by fragment length analysis using capillary electrophoresis. The FLT3 allelic ratio is calculated by peak height ITD/peak height WT.</w:t>
       </w:r>
       <w:r>
         <w:t xml:space="preserve"> </w:t>
@@ -1424,16 +1550,7 @@
           <w:sz w:val="16"/>
           <w:szCs w:val="18"/>
         </w:rPr>
-        <w:t>Somatic variant categorisation (</w:t>
-      </w:r>
-      <w:r>
-        <w:rPr>
-          <w:rFonts w:cs="Arial"/>
-          <w:b/>
-          <w:sz w:val="16"/>
-          <w:szCs w:val="18"/>
-        </w:rPr>
-        <w:t>modified from AMP/ASCO/CAP guidelines</w:t>
+        <w:t>Somatic variant categorisation (modified from AMP/ASCO/CAP guidelines</w:t>
       </w:r>
       <w:r>
         <w:rPr>
@@ -1485,15 +1602,25 @@
           <w:sz w:val="16"/>
           <w:szCs w:val="18"/>
         </w:rPr>
-        <w:t>(the variant either defines a diagnostic category or is sufficient</w:t>
-      </w:r>
-      <w:r>
-        <w:rPr>
-          <w:rFonts w:cs="Arial"/>
-          <w:sz w:val="16"/>
-          <w:szCs w:val="18"/>
-        </w:rPr>
-        <w:t xml:space="preserve">ly specific for the clinical context to contribute to diagnostic subcategorisation), </w:t>
+        <w:t xml:space="preserve">(the variant either defines a diagnostic category or is sufficiently specific for the clinical context to contribute to diagnostic </w:t>
+      </w:r>
+      <w:proofErr w:type="spellStart"/>
+      <w:r>
+        <w:rPr>
+          <w:rFonts w:cs="Arial"/>
+          <w:sz w:val="16"/>
+          <w:szCs w:val="18"/>
+        </w:rPr>
+        <w:t>subcategorisation</w:t>
+      </w:r>
+      <w:proofErr w:type="spellEnd"/>
+      <w:r>
+        <w:rPr>
+          <w:rFonts w:cs="Arial"/>
+          <w:sz w:val="16"/>
+          <w:szCs w:val="18"/>
+        </w:rPr>
+        <w:t xml:space="preserve">), </w:t>
       </w:r>
       <w:r>
         <w:rPr>
@@ -1510,15 +1637,25 @@
           <w:sz w:val="16"/>
           <w:szCs w:val="18"/>
         </w:rPr>
-        <w:t xml:space="preserve"> (the variant has been associated in large trials/series with inferior or superior outcomes in either the context of a specific therapy or independent of therapy</w:t>
-      </w:r>
-      <w:r>
-        <w:rPr>
-          <w:rFonts w:cs="Arial"/>
-          <w:sz w:val="16"/>
-          <w:szCs w:val="18"/>
-        </w:rPr>
-        <w:t xml:space="preserve">. Note this does not take into account interaction between prognostic variants present in the individual patient. Relevant pairwise interactions are presented in the clinical summary), </w:t>
+        <w:t xml:space="preserve"> (the variant has been associated in large trials/series with inferior or superior outcomes in either the context of a specific therapy or independent of therapy. Note this does not </w:t>
+      </w:r>
+      <w:proofErr w:type="gramStart"/>
+      <w:r>
+        <w:rPr>
+          <w:rFonts w:cs="Arial"/>
+          <w:sz w:val="16"/>
+          <w:szCs w:val="18"/>
+        </w:rPr>
+        <w:t>take into account</w:t>
+      </w:r>
+      <w:proofErr w:type="gramEnd"/>
+      <w:r>
+        <w:rPr>
+          <w:rFonts w:cs="Arial"/>
+          <w:sz w:val="16"/>
+          <w:szCs w:val="18"/>
+        </w:rPr>
+        <w:t xml:space="preserve"> interaction between prognostic variants present in the individual patient. Relevant pairwise interactions are presented in the clinical summary), </w:t>
       </w:r>
       <w:r>
         <w:rPr>
@@ -1535,15 +1672,7 @@
           <w:sz w:val="16"/>
           <w:szCs w:val="18"/>
         </w:rPr>
-        <w:t xml:space="preserve"> (the variant or variant class is specifically targeted by a</w:t>
-      </w:r>
-      <w:r>
-        <w:rPr>
-          <w:rFonts w:cs="Arial"/>
-          <w:sz w:val="16"/>
-          <w:szCs w:val="18"/>
-        </w:rPr>
-        <w:t xml:space="preserve"> therapeutic agent, this category only includes therapeutic agents that are clinically advanced and generally available through either reimbursement or clinical trials [i.e. not early stage investigational agents]), </w:t>
+        <w:t xml:space="preserve"> (the variant or variant class is specifically targeted by a therapeutic agent, this category only includes therapeutic agents that are clinically advanced and generally available through either reimbursement or clinical trials [i.e. not early stage investigational agents]), </w:t>
       </w:r>
       <w:r>
         <w:rPr>
@@ -1560,15 +1689,7 @@
           <w:sz w:val="16"/>
           <w:szCs w:val="18"/>
         </w:rPr>
-        <w:t xml:space="preserve"> (the variant is specific</w:t>
-      </w:r>
-      <w:r>
-        <w:rPr>
-          <w:rFonts w:cs="Arial"/>
-          <w:sz w:val="16"/>
-          <w:szCs w:val="18"/>
-        </w:rPr>
-        <w:t xml:space="preserve">ally associated with resistance to a targeted agent [i.e. does not include non-specific resistance to non-targeted therapies]), </w:t>
+        <w:t xml:space="preserve"> (the variant is specifically associated with resistance to a targeted agent [i.e. does not include non-specific resistance to non-targeted therapies]), </w:t>
       </w:r>
       <w:r>
         <w:rPr>
@@ -1585,15 +1706,25 @@
           <w:sz w:val="16"/>
           <w:szCs w:val="18"/>
         </w:rPr>
-        <w:t xml:space="preserve"> (the variant is an established biomarker for which assessment at MRD sensitivity after therapy is accepted practice).</w:t>
-      </w:r>
-      <w:r>
-        <w:rPr>
-          <w:rFonts w:cs="Arial"/>
-          <w:sz w:val="16"/>
-          <w:szCs w:val="18"/>
-        </w:rPr>
-        <w:t xml:space="preserve"> If the variant is not categorised into any of the above categories it is assigned </w:t>
+        <w:t xml:space="preserve"> (the variant is an established biomarker for which assessment at MRD sensitivity after therapy is accepted practice). If the variant is not categorised into any of the above </w:t>
+      </w:r>
+      <w:proofErr w:type="gramStart"/>
+      <w:r>
+        <w:rPr>
+          <w:rFonts w:cs="Arial"/>
+          <w:sz w:val="16"/>
+          <w:szCs w:val="18"/>
+        </w:rPr>
+        <w:t>categories</w:t>
+      </w:r>
+      <w:proofErr w:type="gramEnd"/>
+      <w:r>
+        <w:rPr>
+          <w:rFonts w:cs="Arial"/>
+          <w:sz w:val="16"/>
+          <w:szCs w:val="18"/>
+        </w:rPr>
+        <w:t xml:space="preserve"> it is assigned </w:t>
       </w:r>
       <w:r>
         <w:rPr>
@@ -1610,15 +1741,7 @@
           <w:sz w:val="16"/>
           <w:szCs w:val="18"/>
         </w:rPr>
-        <w:t xml:space="preserve"> indicating its utility in defining the presence of a clonal haematopoietic process in the specimen. These categorisations are general in nature and may not be </w:t>
-      </w:r>
-      <w:r>
-        <w:rPr>
-          <w:rFonts w:cs="Arial"/>
-          <w:sz w:val="16"/>
-          <w:szCs w:val="18"/>
-        </w:rPr>
-        <w:t xml:space="preserve">applicable to the specific clinicopathological context of the patient. </w:t>
+        <w:t xml:space="preserve"> indicating its utility in defining the presence of a clonal haematopoietic process in the specimen. These categorisations are general in nature and may not be applicable to the specific clinicopathological context of the patient. </w:t>
       </w:r>
       <w:r>
         <w:rPr>
@@ -1652,15 +1775,7 @@
           <w:sz w:val="16"/>
           <w:szCs w:val="16"/>
         </w:rPr>
-        <w:t xml:space="preserve"> (Richards et al. 2015, PMID: 2574</w:t>
-      </w:r>
-      <w:r>
-        <w:rPr>
-          <w:rFonts w:eastAsia="Times New Roman" w:cs="Arial"/>
-          <w:sz w:val="16"/>
-          <w:szCs w:val="16"/>
-        </w:rPr>
-        <w:t>1868)</w:t>
+        <w:t xml:space="preserve"> (Richards et al. 2015, PMID: 25741868)</w:t>
       </w:r>
       <w:r>
         <w:rPr>
@@ -1717,156 +1832,59 @@
           <w:sz w:val="16"/>
           <w:szCs w:val="16"/>
         </w:rPr>
-        <w:t xml:space="preserve">The detection limit of this assay for specimens sequenced to the target read depth of </w:t>
-      </w:r>
-      <w:r>
-        <w:rPr>
-          <w:rFonts w:cs="Arial"/>
-          <w:sz w:val="16"/>
-          <w:szCs w:val="16"/>
-        </w:rPr>
-        <w:t>250</w:t>
-      </w:r>
-      <w:r>
-        <w:rPr>
-          <w:rFonts w:cs="Arial"/>
-          <w:sz w:val="16"/>
-          <w:szCs w:val="16"/>
-        </w:rPr>
-        <w:t xml:space="preserve">x is a variant allele frequency (VAF) of approximately 2% with the exception of </w:t>
-      </w:r>
-      <w:r>
-        <w:rPr>
-          <w:rFonts w:cs="Arial"/>
-          <w:sz w:val="16"/>
-          <w:szCs w:val="16"/>
-        </w:rPr>
-        <w:t>ASXL1 c.1934dup;p.Gly646Trpfs*12 (detection limit ~ 5%-10%)</w:t>
-      </w:r>
-      <w:r>
-        <w:rPr>
-          <w:rFonts w:cs="Arial"/>
-          <w:sz w:val="16"/>
-          <w:szCs w:val="16"/>
-        </w:rPr>
-        <w:t xml:space="preserve"> and CEBPA</w:t>
-      </w:r>
-      <w:r>
-        <w:rPr>
-          <w:rFonts w:cs="Arial"/>
-          <w:sz w:val="16"/>
-          <w:szCs w:val="16"/>
-        </w:rPr>
-        <w:t xml:space="preserve"> (detection limit </w:t>
-      </w:r>
-      <w:r>
-        <w:rPr>
-          <w:rFonts w:cs="Arial"/>
-          <w:sz w:val="16"/>
-          <w:szCs w:val="16"/>
-        </w:rPr>
-        <w:t>~ 10%)</w:t>
-      </w:r>
-      <w:r>
-        <w:rPr>
-          <w:rFonts w:cs="Arial"/>
-          <w:sz w:val="16"/>
-          <w:szCs w:val="16"/>
-        </w:rPr>
-        <w:t>. This assay is primarily qualitative however, the variant read frequency (VRF) is provided to assist with variant interpretation and is assumed to approximate VAF in most instances (noting that the VAF of some insertions/deletions may be underrepres</w:t>
-      </w:r>
-      <w:r>
-        <w:rPr>
-          <w:rFonts w:cs="Arial"/>
-          <w:sz w:val="16"/>
-          <w:szCs w:val="16"/>
-        </w:rPr>
-        <w:t xml:space="preserve">ented due to assay-based allele bias). </w:t>
-      </w:r>
-      <w:r>
-        <w:rPr>
-          <w:rFonts w:cs="Arial"/>
-          <w:sz w:val="16"/>
-          <w:szCs w:val="16"/>
-        </w:rPr>
-        <w:t>Copy num</w:t>
-      </w:r>
-      <w:r>
-        <w:rPr>
-          <w:rFonts w:cs="Arial"/>
-          <w:sz w:val="16"/>
-          <w:szCs w:val="16"/>
-        </w:rPr>
-        <w:t>ber variations, loss of heterozygosity, structural rearrangements or aneuploidies are not reported. Insertions or deletions (particularly those &gt; 25 bp in length</w:t>
-      </w:r>
-      <w:r>
-        <w:rPr>
-          <w:rFonts w:cs="Arial"/>
-          <w:sz w:val="16"/>
-          <w:szCs w:val="16"/>
-        </w:rPr>
-        <w:t>)</w:t>
-      </w:r>
-      <w:r>
-        <w:rPr>
-          <w:rFonts w:cs="Arial"/>
-          <w:sz w:val="16"/>
-          <w:szCs w:val="16"/>
-        </w:rPr>
-        <w:t>, including FLT3-ITDs</w:t>
-      </w:r>
-      <w:r>
-        <w:rPr>
-          <w:rFonts w:cs="Arial"/>
-          <w:sz w:val="16"/>
-          <w:szCs w:val="16"/>
-        </w:rPr>
-        <w:t xml:space="preserve"> and UBTF-TDs</w:t>
-      </w:r>
-      <w:r>
-        <w:rPr>
-          <w:rFonts w:cs="Arial"/>
-          <w:sz w:val="16"/>
-          <w:szCs w:val="16"/>
-        </w:rPr>
-        <w:t>, are not reliably detected by this assay. Genes are analyse</w:t>
-      </w:r>
-      <w:r>
-        <w:rPr>
-          <w:rFonts w:cs="Arial"/>
-          <w:sz w:val="16"/>
-          <w:szCs w:val="16"/>
-        </w:rPr>
-        <w:t xml:space="preserve">d using the reference transcripts listed below; coding exons found in alternative transcripts are not assessed by this assay. This assay does not distinguish between somatic and germline variants. </w:t>
-      </w:r>
-      <w:r>
-        <w:rPr>
-          <w:rFonts w:cs="Arial"/>
-          <w:sz w:val="16"/>
-          <w:szCs w:val="16"/>
-        </w:rPr>
-        <w:t>In addition, the clonal origin of somatic variants (i.e. di</w:t>
-      </w:r>
-      <w:r>
-        <w:rPr>
-          <w:rFonts w:cs="Arial"/>
-          <w:sz w:val="16"/>
-          <w:szCs w:val="16"/>
-        </w:rPr>
-        <w:t>sease compartment or cell lineage) cannot be determined.</w:t>
-      </w:r>
-      <w:r>
-        <w:rPr>
-          <w:rFonts w:cs="Arial"/>
-          <w:sz w:val="16"/>
-          <w:szCs w:val="16"/>
-        </w:rPr>
-        <w:t xml:space="preserve"> </w:t>
-      </w:r>
-      <w:r>
-        <w:rPr>
-          <w:rFonts w:cs="Arial"/>
-          <w:b/>
+        <w:t>The detection limit of this assay for specimens sequenced to the target read depth of 250x is a variant allele frequency (VAF) of approximately 4% with the exception of JAK2 c.1849G&gt;</w:t>
+      </w:r>
+      <w:proofErr w:type="spellStart"/>
+      <w:proofErr w:type="gramStart"/>
+      <w:r>
+        <w:rPr>
+          <w:rFonts w:cs="Arial"/>
+          <w:sz w:val="16"/>
+          <w:szCs w:val="16"/>
+        </w:rPr>
+        <w:t>T;p</w:t>
+      </w:r>
+      <w:proofErr w:type="spellEnd"/>
+      <w:r>
+        <w:rPr>
+          <w:rFonts w:cs="Arial"/>
+          <w:sz w:val="16"/>
+          <w:szCs w:val="16"/>
+        </w:rPr>
+        <w:t>.</w:t>
+      </w:r>
+      <w:proofErr w:type="gramEnd"/>
+      <w:r>
+        <w:rPr>
+          <w:rFonts w:cs="Arial"/>
+          <w:sz w:val="16"/>
+          <w:szCs w:val="16"/>
+        </w:rPr>
+        <w:t>(Val617Phe) (detection limit ~ 1%). This assay is primarily qualitative however, the variant read frequency (VRF) is provided to assist with variant interpretation and is assumed to approximate VAF in most instances (noting that the VAF of some insertions/deletions may be underrepresented due to assay-based allele bias). Copy number variations, loss of heterozygosity, structural rearrangements or aneuploidies are not reported. Insertions or deletions (particularly those &gt; 25 bp in length), including FLT3-ITDs and UBTF-TDs, are not reliably detected by this assay. Genes are analysed using the reference transcripts listed below; coding exons found in alternative transcripts are not assessed by this assay. This assay does not distinguish between somatic and germline variants. In addition, the clonal origin of somatic variants (</w:t>
+      </w:r>
+      <w:proofErr w:type="gramStart"/>
+      <w:r>
+        <w:rPr>
+          <w:rFonts w:cs="Arial"/>
+          <w:sz w:val="16"/>
+          <w:szCs w:val="16"/>
+        </w:rPr>
+        <w:t>i.e.</w:t>
+      </w:r>
+      <w:proofErr w:type="gramEnd"/>
+      <w:r>
+        <w:rPr>
+          <w:rFonts w:cs="Arial"/>
+          <w:sz w:val="16"/>
+          <w:szCs w:val="16"/>
+        </w:rPr>
+        <w:t xml:space="preserve"> disease compartment or cell lineage) cannot be determined. </w:t>
+      </w:r>
+      <w:r>
+        <w:rPr>
+          <w:rFonts w:cs="Arial"/>
+          <w:b/>
+          <w:bCs/>
           <w:sz w:val="16"/>
           <w:szCs w:val="16"/>
         </w:rPr>
@@ -1884,6 +1902,7 @@
         <w:rPr>
           <w:rFonts w:cs="Arial"/>
           <w:b/>
+          <w:bCs/>
           <w:sz w:val="16"/>
           <w:szCs w:val="16"/>
         </w:rPr>
@@ -1895,31 +1914,15 @@
           <w:sz w:val="16"/>
           <w:szCs w:val="16"/>
         </w:rPr>
-        <w:t xml:space="preserve">, variant zygosity is assumed to be either heterozygous or homozygous in the germline based </w:t>
-      </w:r>
-      <w:r>
-        <w:rPr>
-          <w:rFonts w:cs="Arial"/>
-          <w:sz w:val="16"/>
-          <w:szCs w:val="16"/>
-        </w:rPr>
-        <w:t>on allele frequency for the purpose of clinical interpretation however, the possibilities of hemizygosity or somatic acquisition are not excluded. In haematological specimens, the possibility of a false negative germline result due to loss of the mutant al</w:t>
-      </w:r>
-      <w:r>
-        <w:rPr>
-          <w:rFonts w:cs="Arial"/>
-          <w:sz w:val="16"/>
-          <w:szCs w:val="16"/>
-        </w:rPr>
-        <w:t>lele through a somatic reversion event cannot be excluded. Please note Peter Mac assumes sample identification, family relationships, and clinical diagnoses are as stated on the request. Our clinical recommendations may be based on evidence from third-part</w:t>
-      </w:r>
-      <w:r>
-        <w:rPr>
-          <w:rFonts w:cs="Arial"/>
-          <w:sz w:val="16"/>
-          <w:szCs w:val="16"/>
-        </w:rPr>
-        <w:t>y data sources and should be interpreted in the context of all other clinical and laboratory information for this patient.</w:t>
+        <w:t>, variant zygosity is assumed to be either heterozygous or homozygous in the germline based on allele frequency for the purpose of clinical interpretation however, the possibilities of hemizygosity or somatic acquisition are not excluded. In haematological specimens, the possibility of a false negative germline result due to loss of the mutant allele through a somatic reversion event cannot be excluded. Please note Peter Mac assumes sample identification, family relationships, and clinical diagnoses are as stated on the request. Our clinical recommendations may be based on evidence from third-party data sources and should be interpreted in the context of all other clinical and laboratory information for this patient</w:t>
+      </w:r>
+      <w:r>
+        <w:rPr>
+          <w:rFonts w:cs="Arial"/>
+          <w:sz w:val="16"/>
+          <w:szCs w:val="16"/>
+        </w:rPr>
+        <w:t>.</w:t>
       </w:r>
     </w:p>
     <w:p>
@@ -1969,8 +1972,18 @@
           <w:sz w:val="16"/>
           <w:szCs w:val="16"/>
         </w:rPr>
-        <w:t>Gene coverage in this sample is as follows</w:t>
-      </w:r>
+        <w:t xml:space="preserve">Gene coverage in this sample is as </w:t>
+      </w:r>
+      <w:proofErr w:type="gramStart"/>
+      <w:r>
+        <w:rPr>
+          <w:rFonts w:eastAsia="Times New Roman" w:cs="Arial"/>
+          <w:sz w:val="16"/>
+          <w:szCs w:val="16"/>
+        </w:rPr>
+        <w:t>follows</w:t>
+      </w:r>
+      <w:proofErr w:type="gramEnd"/>
     </w:p>
     <w:p>
       <w:pPr>
@@ -2011,14 +2024,23 @@
           <w:rFonts w:eastAsia="Times New Roman" w:cs="Arial"/>
           <w:szCs w:val="16"/>
         </w:rPr>
-        <w:t>detected with this assay. A separat</w:t>
-      </w:r>
+        <w:t xml:space="preserve">detected with this assay. A separate assay may have been </w:t>
+      </w:r>
+      <w:proofErr w:type="gramStart"/>
       <w:r>
         <w:rPr>
           <w:rFonts w:eastAsia="Times New Roman" w:cs="Arial"/>
           <w:szCs w:val="16"/>
         </w:rPr>
-        <w:t>e assay may have been performed, result included in Test Results if sample tested.</w:t>
+        <w:t>performed,</w:t>
+      </w:r>
+      <w:proofErr w:type="gramEnd"/>
+      <w:r>
+        <w:rPr>
+          <w:rFonts w:eastAsia="Times New Roman" w:cs="Arial"/>
+          <w:szCs w:val="16"/>
+        </w:rPr>
+        <w:t xml:space="preserve"> result included in Test Results if sample tested.</w:t>
       </w:r>
     </w:p>
     <w:p>
@@ -2041,15 +2063,7 @@
           <w:sz w:val="16"/>
           <w:szCs w:val="16"/>
         </w:rPr>
-        <w:t>Please note variants may not be optimally detected in genes with less than 100% coverage. The gene coverage above is considered acceptable given the available information ab</w:t>
-      </w:r>
-      <w:r>
-        <w:rPr>
-          <w:rFonts w:eastAsia="Times New Roman" w:cs="Arial"/>
-          <w:sz w:val="16"/>
-          <w:szCs w:val="16"/>
-        </w:rPr>
-        <w:t>out the clinical context, however please contact the laboratory for further advice should specific genes covered at less than 100% require full coverage. A list of regions with suboptimal coverage is available upon request.</w:t>
+        <w:t>Please note variants may not be optimally detected in genes with less than 100% coverage. The gene coverage above is considered acceptable given the available information about the clinical context, however please contact the laboratory for further advice should specific genes covered at less than 100% require full coverage. A list of regions with suboptimal coverage is available upon request.</w:t>
       </w:r>
     </w:p>
     <w:p>
@@ -2072,15 +2086,7 @@
           <w:sz w:val="16"/>
           <w:szCs w:val="16"/>
         </w:rPr>
-        <w:t>Please contact the laboratory on</w:t>
-      </w:r>
-      <w:r>
-        <w:rPr>
-          <w:rFonts w:eastAsia="Times New Roman" w:cs="Arial"/>
-          <w:sz w:val="16"/>
-          <w:szCs w:val="16"/>
-        </w:rPr>
-        <w:t xml:space="preserve"> 03 8559 7284 if you wish to discuss this report further.</w:t>
+        <w:t>Please contact the laboratory on 03 8559 7284 if you wish to discuss this report further.</w:t>
       </w:r>
     </w:p>
     <w:p>
@@ -2235,7 +2241,7 @@
           <w:sz w:val="18"/>
           <w:szCs w:val="18"/>
         </w:rPr>
-        <w:t>16-Sep-2024</w:t>
+        <w:t>7-Oct-2024</w:t>
       </w:r>
       <w:r>
         <w:rPr>
@@ -2916,7 +2922,7 @@
           <v:stroke joinstyle="miter"/>
           <v:path gradientshapeok="t" o:connecttype="rect"/>
         </v:shapetype>
-        <v:shape id="Text Box 2" o:spid="_x0000_s1027" type="#_x0000_t202" style="position:absolute;left:0;text-align:left;margin-left:-9pt;margin-top:29.6pt;width:99pt;height:18pt;z-index:251659264;visibility:visible;mso-wrap-style:square;mso-width-percent:0;mso-height-percent:0;mso-wrap-distance-left:9pt;mso-wrap-distance-top:0;mso-wrap-distance-right:9pt;mso-wrap-distance-bottom:0;mso-position-horizontal:absolute;mso-position-horizontal-relative:text;mso-position-vertical:absolute;mso-position-vertical-relative:text;mso-width-percent:0;mso-height-percent:0;mso-width-relative:page;mso-height-relative:page;v-text-anchor:top" o:gfxdata="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" filled="f" stroked="f">
+        <v:shape id="Text Box 2" o:spid="_x0000_s1027" type="#_x0000_t202" style="position:absolute;left:0;text-align:left;margin-left:-9pt;margin-top:29.6pt;width:99pt;height:18pt;z-index:251659264;visibility:visible;mso-wrap-style:square;mso-width-percent:0;mso-height-percent:0;mso-wrap-distance-left:9pt;mso-wrap-distance-top:0;mso-wrap-distance-right:9pt;mso-wrap-distance-bottom:0;mso-position-horizontal:absolute;mso-position-horizontal-relative:text;mso-position-vertical:absolute;mso-position-vertical-relative:text;mso-width-percent:0;mso-height-percent:0;mso-width-relative:page;mso-height-relative:page;v-text-anchor:top" wrapcoords="0 0" o:gfxdata="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" filled="f" stroked="f">
           <v:textbox>
             <w:txbxContent>
               <w:p>
@@ -2946,7 +2952,7 @@
         <w:noProof/>
       </w:rPr>
       <w:pict w14:anchorId="158AAFEB">
-        <v:shape id="Text Box 8" o:spid="_x0000_s1026" type="#_x0000_t202" style="position:absolute;left:0;text-align:left;margin-left:441pt;margin-top:27.6pt;width:54pt;height:43.2pt;z-index:251660288;visibility:visible;mso-wrap-style:square;mso-width-percent:0;mso-height-percent:0;mso-wrap-distance-left:9pt;mso-wrap-distance-top:0;mso-wrap-distance-right:9pt;mso-wrap-distance-bottom:0;mso-position-horizontal:absolute;mso-position-horizontal-relative:text;mso-position-vertical:absolute;mso-position-vertical-relative:page;mso-width-percent:0;mso-height-percent:0;mso-width-relative:page;mso-height-relative:page;v-text-anchor:top" o:gfxdata="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" filled="f" stroked="f">
+        <v:shape id="Text Box 8" o:spid="_x0000_s1026" type="#_x0000_t202" style="position:absolute;left:0;text-align:left;margin-left:441pt;margin-top:27.6pt;width:54pt;height:43.2pt;z-index:251660288;visibility:visible;mso-wrap-style:square;mso-width-percent:0;mso-height-percent:0;mso-wrap-distance-left:9pt;mso-wrap-distance-top:0;mso-wrap-distance-right:9pt;mso-wrap-distance-bottom:0;mso-position-horizontal:absolute;mso-position-horizontal-relative:text;mso-position-vertical:absolute;mso-position-vertical-relative:page;mso-width-percent:0;mso-height-percent:0;mso-width-relative:page;mso-height-relative:page;v-text-anchor:top" wrapcoords="0 0" o:gfxdata="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" filled="f" stroked="f">
           <v:textbox>
             <w:txbxContent>
               <w:p>
@@ -3164,7 +3170,7 @@
         <w:noProof/>
       </w:rPr>
       <w:pict w14:anchorId="19DC1E2D">
-        <v:shape id="_x0000_s1025" type="#_x0000_t202" style="position:absolute;left:0;text-align:left;margin-left:488.45pt;margin-top:-25pt;width:43.7pt;height:54.2pt;z-index:251661312;visibility:visible;mso-wrap-style:square;mso-width-percent:0;mso-height-percent:0;mso-wrap-distance-left:9pt;mso-wrap-distance-top:0;mso-wrap-distance-right:9pt;mso-wrap-distance-bottom:0;mso-position-horizontal:absolute;mso-position-horizontal-relative:text;mso-position-vertical:absolute;mso-position-vertical-relative:text;mso-width-percent:0;mso-height-percent:0;mso-width-relative:page;mso-height-relative:page;v-text-anchor:top" o:gfxdata="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" filled="f" stroked="f">
+        <v:shape id="_x0000_s1025" type="#_x0000_t202" style="position:absolute;left:0;text-align:left;margin-left:488.45pt;margin-top:-25pt;width:43.7pt;height:54.2pt;z-index:251661312;visibility:visible;mso-wrap-style:square;mso-width-percent:0;mso-height-percent:0;mso-wrap-distance-left:9pt;mso-wrap-distance-top:0;mso-wrap-distance-right:9pt;mso-wrap-distance-bottom:0;mso-position-horizontal:absolute;mso-position-horizontal-relative:text;mso-position-vertical:absolute;mso-position-vertical-relative:text;mso-width-percent:0;mso-height-percent:0;mso-width-relative:page;mso-height-relative:page;v-text-anchor:top" wrapcoords="0 0" o:gfxdata="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" filled="f" stroked="f">
           <v:textbox>
             <w:txbxContent>
               <w:p/>
@@ -5031,6 +5037,10 @@
 </file>
 
 <file path=customXml/item1.xml><?xml version="1.0" encoding="utf-8"?>
+<b:Sources xmlns:b="http://schemas.openxmlformats.org/officeDocument/2006/bibliography" xmlns="http://schemas.openxmlformats.org/officeDocument/2006/bibliography" SelectedStyle="\APASixthEditionOfficeOnline.xsl" StyleName="APA" Version="6"/>
+</file>
+
+<file path=customXml/item2.xml><?xml version="1.0" encoding="utf-8"?>
 <ct:contentTypeSchema xmlns:ct="http://schemas.microsoft.com/office/2006/metadata/contentType" xmlns:ma="http://schemas.microsoft.com/office/2006/metadata/properties/metaAttributes" ct:_="" ma:_="" ma:contentTypeName="Document" ma:contentTypeID="0x010100451F1F8C0772B440BA84570C3C4286EA" ma:contentTypeVersion="29" ma:contentTypeDescription="Create a new document." ma:contentTypeScope="" ma:versionID="b3bcf93054b5d0678557845ec3dd46dd">
   <xsd:schema xmlns:xsd="http://www.w3.org/2001/XMLSchema" xmlns:xs="http://www.w3.org/2001/XMLSchema" xmlns:p="http://schemas.microsoft.com/office/2006/metadata/properties" xmlns:ns2="c44ab56d-57f8-4a14-86db-a39667906be8" xmlns:ns3="bbb6251c-984c-4fcb-9547-f40f6d5e63ff" targetNamespace="http://schemas.microsoft.com/office/2006/metadata/properties" ma:root="true" ma:fieldsID="676e0b85b827ae08faaea4d501add0a1" ns2:_="" ns3:_="">
     <xsd:import namespace="c44ab56d-57f8-4a14-86db-a39667906be8"/>
@@ -5319,7 +5329,7 @@
 </ct:contentTypeSchema>
 </file>
 
-<file path=customXml/item2.xml><?xml version="1.0" encoding="utf-8"?>
+<file path=customXml/item3.xml><?xml version="1.0" encoding="utf-8"?>
 <?mso-contentType ?>
 <FormTemplates xmlns="http://schemas.microsoft.com/sharepoint/v3/contenttype/forms">
   <Display>DocumentLibraryForm</Display>
@@ -5328,11 +5338,15 @@
 </FormTemplates>
 </file>
 
-<file path=customXml/item3.xml><?xml version="1.0" encoding="utf-8"?>
-<b:Sources xmlns:b="http://schemas.openxmlformats.org/officeDocument/2006/bibliography" xmlns="http://schemas.openxmlformats.org/officeDocument/2006/bibliography" SelectedStyle="\APASixthEditionOfficeOnline.xsl" StyleName="APA" Version="6"/>
+<file path=customXml/itemProps1.xml><?xml version="1.0" encoding="utf-8"?>
+<ds:datastoreItem xmlns:ds="http://schemas.openxmlformats.org/officeDocument/2006/customXml" ds:itemID="{BC3154FD-FAC5-495B-8441-82BFAF522E08}">
+  <ds:schemaRefs>
+    <ds:schemaRef ds:uri="http://schemas.openxmlformats.org/officeDocument/2006/bibliography"/>
+  </ds:schemaRefs>
+</ds:datastoreItem>
 </file>
 
-<file path=customXml/itemProps1.xml><?xml version="1.0" encoding="utf-8"?>
+<file path=customXml/itemProps2.xml><?xml version="1.0" encoding="utf-8"?>
 <ds:datastoreItem xmlns:ds="http://schemas.openxmlformats.org/officeDocument/2006/customXml" ds:itemID="{8C1472B2-C578-4D21-9E18-F626620D0EFE}">
   <ds:schemaRefs>
     <ds:schemaRef ds:uri="http://schemas.microsoft.com/office/2006/metadata/contentType"/>
@@ -5351,18 +5365,10 @@
 </ds:datastoreItem>
 </file>
 
-<file path=customXml/itemProps2.xml><?xml version="1.0" encoding="utf-8"?>
+<file path=customXml/itemProps3.xml><?xml version="1.0" encoding="utf-8"?>
 <ds:datastoreItem xmlns:ds="http://schemas.openxmlformats.org/officeDocument/2006/customXml" ds:itemID="{2435588C-205D-4628-90D0-1C44B74263C0}">
   <ds:schemaRefs>
     <ds:schemaRef ds:uri="http://schemas.microsoft.com/sharepoint/v3/contenttype/forms"/>
   </ds:schemaRefs>
 </ds:datastoreItem>
-</file>
-
-<file path=customXml/itemProps3.xml><?xml version="1.0" encoding="utf-8"?>
-<ds:datastoreItem xmlns:ds="http://schemas.openxmlformats.org/officeDocument/2006/customXml" ds:itemID="{BC3154FD-FAC5-495B-8441-82BFAF522E08}">
-  <ds:schemaRefs>
-    <ds:schemaRef ds:uri="http://schemas.openxmlformats.org/officeDocument/2006/bibliography"/>
-  </ds:schemaRefs>
-</ds:datastoreItem>
 </file>
</xml_diff>